<commit_message>
Update Results and Discussion.docx
</commit_message>
<xml_diff>
--- a/ThesisSections/Results and Discussion.docx
+++ b/ThesisSections/Results and Discussion.docx
@@ -9,6 +9,15 @@
     </w:p>
     <w:sdt>
       <w:sdtPr>
+        <w:rPr>
+          <w:rFonts w:ascii="Arial" w:eastAsiaTheme="minorHAnsi" w:hAnsi="Arial" w:cstheme="minorBidi"/>
+          <w:color w:val="auto"/>
+          <w:kern w:val="2"/>
+          <w:sz w:val="20"/>
+          <w:szCs w:val="24"/>
+          <w:lang w:val="en-GB"/>
+          <w14:ligatures w14:val="standardContextual"/>
+        </w:rPr>
         <w:id w:val="871418697"/>
         <w:docPartObj>
           <w:docPartGallery w:val="Table of Contents"/>
@@ -17,16 +26,9 @@
       </w:sdtPr>
       <w:sdtEndPr>
         <w:rPr>
-          <w:rFonts w:ascii="Arial" w:eastAsiaTheme="minorHAnsi" w:hAnsi="Arial" w:cstheme="minorBidi"/>
           <w:b/>
           <w:bCs/>
           <w:noProof/>
-          <w:color w:val="auto"/>
-          <w:kern w:val="2"/>
-          <w:sz w:val="20"/>
-          <w:szCs w:val="24"/>
-          <w:lang w:val="en-GB"/>
-          <w14:ligatures w14:val="standardContextual"/>
         </w:rPr>
       </w:sdtEndPr>
       <w:sdtContent>
@@ -60,7 +62,7 @@
           <w:r>
             <w:fldChar w:fldCharType="separate"/>
           </w:r>
-          <w:hyperlink w:anchor="_Toc207460176" w:history="1">
+          <w:hyperlink w:anchor="_Toc207473051" w:history="1">
             <w:r>
               <w:rPr>
                 <w:rStyle w:val="Hyperlink"/>
@@ -87,7 +89,7 @@
                 <w:noProof/>
                 <w:webHidden/>
               </w:rPr>
-              <w:instrText xml:space="preserve"> PAGEREF _Toc207460176 \h </w:instrText>
+              <w:instrText xml:space="preserve"> PAGEREF _Toc207473051 \h </w:instrText>
             </w:r>
             <w:r>
               <w:rPr>
@@ -131,7 +133,7 @@
               <w:lang w:eastAsia="en-GB"/>
             </w:rPr>
           </w:pPr>
-          <w:hyperlink w:anchor="_Toc207460177" w:history="1">
+          <w:hyperlink w:anchor="_Toc207473052" w:history="1">
             <w:r>
               <w:rPr>
                 <w:rStyle w:val="Hyperlink"/>
@@ -158,7 +160,7 @@
                 <w:noProof/>
                 <w:webHidden/>
               </w:rPr>
-              <w:instrText xml:space="preserve"> PAGEREF _Toc207460177 \h </w:instrText>
+              <w:instrText xml:space="preserve"> PAGEREF _Toc207473052 \h </w:instrText>
             </w:r>
             <w:r>
               <w:rPr>
@@ -202,7 +204,7 @@
               <w:lang w:eastAsia="en-GB"/>
             </w:rPr>
           </w:pPr>
-          <w:hyperlink w:anchor="_Toc207460178" w:history="1">
+          <w:hyperlink w:anchor="_Toc207473053" w:history="1">
             <w:r>
               <w:rPr>
                 <w:rStyle w:val="Hyperlink"/>
@@ -229,7 +231,7 @@
                 <w:noProof/>
                 <w:webHidden/>
               </w:rPr>
-              <w:instrText xml:space="preserve"> PAGEREF _Toc207460178 \h </w:instrText>
+              <w:instrText xml:space="preserve"> PAGEREF _Toc207473053 \h </w:instrText>
             </w:r>
             <w:r>
               <w:rPr>
@@ -273,7 +275,7 @@
               <w:lang w:eastAsia="en-GB"/>
             </w:rPr>
           </w:pPr>
-          <w:hyperlink w:anchor="_Toc207460179" w:history="1">
+          <w:hyperlink w:anchor="_Toc207473054" w:history="1">
             <w:r>
               <w:rPr>
                 <w:rStyle w:val="Hyperlink"/>
@@ -300,7 +302,7 @@
                 <w:noProof/>
                 <w:webHidden/>
               </w:rPr>
-              <w:instrText xml:space="preserve"> PAGEREF _Toc207460179 \h </w:instrText>
+              <w:instrText xml:space="preserve"> PAGEREF _Toc207473054 \h </w:instrText>
             </w:r>
             <w:r>
               <w:rPr>
@@ -344,7 +346,7 @@
               <w:lang w:eastAsia="en-GB"/>
             </w:rPr>
           </w:pPr>
-          <w:hyperlink w:anchor="_Toc207460180" w:history="1">
+          <w:hyperlink w:anchor="_Toc207473055" w:history="1">
             <w:r>
               <w:rPr>
                 <w:rStyle w:val="Hyperlink"/>
@@ -371,7 +373,7 @@
                 <w:noProof/>
                 <w:webHidden/>
               </w:rPr>
-              <w:instrText xml:space="preserve"> PAGEREF _Toc207460180 \h </w:instrText>
+              <w:instrText xml:space="preserve"> PAGEREF _Toc207473055 \h </w:instrText>
             </w:r>
             <w:r>
               <w:rPr>
@@ -415,7 +417,7 @@
               <w:lang w:eastAsia="en-GB"/>
             </w:rPr>
           </w:pPr>
-          <w:hyperlink w:anchor="_Toc207460181" w:history="1">
+          <w:hyperlink w:anchor="_Toc207473056" w:history="1">
             <w:r>
               <w:rPr>
                 <w:rStyle w:val="Hyperlink"/>
@@ -442,7 +444,7 @@
                 <w:noProof/>
                 <w:webHidden/>
               </w:rPr>
-              <w:instrText xml:space="preserve"> PAGEREF _Toc207460181 \h </w:instrText>
+              <w:instrText xml:space="preserve"> PAGEREF _Toc207473056 \h </w:instrText>
             </w:r>
             <w:r>
               <w:rPr>
@@ -486,13 +488,13 @@
               <w:lang w:eastAsia="en-GB"/>
             </w:rPr>
           </w:pPr>
-          <w:hyperlink w:anchor="_Toc207460182" w:history="1">
+          <w:hyperlink w:anchor="_Toc207473057" w:history="1">
             <w:r>
               <w:rPr>
                 <w:rStyle w:val="Hyperlink"/>
                 <w:noProof/>
               </w:rPr>
-              <w:t>4.3 Cross-Reference Analysis With Other Studies</w:t>
+              <w:t>4.3 Cross-Reference Analysis with Other Studies</w:t>
             </w:r>
             <w:r>
               <w:rPr>
@@ -513,7 +515,7 @@
                 <w:noProof/>
                 <w:webHidden/>
               </w:rPr>
-              <w:instrText xml:space="preserve"> PAGEREF _Toc207460182 \h </w:instrText>
+              <w:instrText xml:space="preserve"> PAGEREF _Toc207473057 \h </w:instrText>
             </w:r>
             <w:r>
               <w:rPr>
@@ -534,6 +536,148 @@
                 <w:webHidden/>
               </w:rPr>
               <w:t>6</w:t>
+            </w:r>
+            <w:r>
+              <w:rPr>
+                <w:noProof/>
+                <w:webHidden/>
+              </w:rPr>
+              <w:fldChar w:fldCharType="end"/>
+            </w:r>
+          </w:hyperlink>
+        </w:p>
+        <w:p>
+          <w:pPr>
+            <w:pStyle w:val="TOC2"/>
+            <w:tabs>
+              <w:tab w:val="right" w:leader="dot" w:pos="9016"/>
+            </w:tabs>
+            <w:rPr>
+              <w:rFonts w:asciiTheme="minorHAnsi" w:eastAsiaTheme="minorEastAsia" w:hAnsiTheme="minorHAnsi"/>
+              <w:noProof/>
+              <w:sz w:val="24"/>
+              <w:lang w:eastAsia="en-GB"/>
+            </w:rPr>
+          </w:pPr>
+          <w:hyperlink w:anchor="_Toc207473058" w:history="1">
+            <w:r>
+              <w:rPr>
+                <w:rStyle w:val="Hyperlink"/>
+                <w:noProof/>
+              </w:rPr>
+              <w:t>4.4 Overall Test Cases Assessment</w:t>
+            </w:r>
+            <w:r>
+              <w:rPr>
+                <w:noProof/>
+                <w:webHidden/>
+              </w:rPr>
+              <w:tab/>
+            </w:r>
+            <w:r>
+              <w:rPr>
+                <w:noProof/>
+                <w:webHidden/>
+              </w:rPr>
+              <w:fldChar w:fldCharType="begin"/>
+            </w:r>
+            <w:r>
+              <w:rPr>
+                <w:noProof/>
+                <w:webHidden/>
+              </w:rPr>
+              <w:instrText xml:space="preserve"> PAGEREF _Toc207473058 \h </w:instrText>
+            </w:r>
+            <w:r>
+              <w:rPr>
+                <w:noProof/>
+                <w:webHidden/>
+              </w:rPr>
+            </w:r>
+            <w:r>
+              <w:rPr>
+                <w:noProof/>
+                <w:webHidden/>
+              </w:rPr>
+              <w:fldChar w:fldCharType="separate"/>
+            </w:r>
+            <w:r>
+              <w:rPr>
+                <w:noProof/>
+                <w:webHidden/>
+              </w:rPr>
+              <w:t>8</w:t>
+            </w:r>
+            <w:r>
+              <w:rPr>
+                <w:noProof/>
+                <w:webHidden/>
+              </w:rPr>
+              <w:fldChar w:fldCharType="end"/>
+            </w:r>
+          </w:hyperlink>
+        </w:p>
+        <w:p>
+          <w:pPr>
+            <w:pStyle w:val="TOC2"/>
+            <w:tabs>
+              <w:tab w:val="right" w:leader="dot" w:pos="9016"/>
+            </w:tabs>
+            <w:rPr>
+              <w:rFonts w:asciiTheme="minorHAnsi" w:eastAsiaTheme="minorEastAsia" w:hAnsiTheme="minorHAnsi"/>
+              <w:noProof/>
+              <w:sz w:val="24"/>
+              <w:lang w:eastAsia="en-GB"/>
+            </w:rPr>
+          </w:pPr>
+          <w:hyperlink w:anchor="_Toc207473059" w:history="1">
+            <w:r>
+              <w:rPr>
+                <w:rStyle w:val="Hyperlink"/>
+                <w:noProof/>
+              </w:rPr>
+              <w:t>References</w:t>
+            </w:r>
+            <w:r>
+              <w:rPr>
+                <w:noProof/>
+                <w:webHidden/>
+              </w:rPr>
+              <w:tab/>
+            </w:r>
+            <w:r>
+              <w:rPr>
+                <w:noProof/>
+                <w:webHidden/>
+              </w:rPr>
+              <w:fldChar w:fldCharType="begin"/>
+            </w:r>
+            <w:r>
+              <w:rPr>
+                <w:noProof/>
+                <w:webHidden/>
+              </w:rPr>
+              <w:instrText xml:space="preserve"> PAGEREF _Toc207473059 \h </w:instrText>
+            </w:r>
+            <w:r>
+              <w:rPr>
+                <w:noProof/>
+                <w:webHidden/>
+              </w:rPr>
+            </w:r>
+            <w:r>
+              <w:rPr>
+                <w:noProof/>
+                <w:webHidden/>
+              </w:rPr>
+              <w:fldChar w:fldCharType="separate"/>
+            </w:r>
+            <w:r>
+              <w:rPr>
+                <w:noProof/>
+                <w:webHidden/>
+              </w:rPr>
+              <w:t>10</w:t>
             </w:r>
             <w:r>
               <w:rPr>
@@ -591,12 +735,9 @@
         <w:pStyle w:val="Heading1"/>
         <w:jc w:val="center"/>
       </w:pPr>
-      <w:bookmarkStart w:id="0" w:name="_Toc207460176"/>
-      <w:r>
-        <w:t xml:space="preserve">Chapter 4: </w:t>
-      </w:r>
-      <w:r>
-        <w:t>Analysis of Results and Discussion</w:t>
+      <w:bookmarkStart w:id="0" w:name="_Toc207473051"/>
+      <w:r>
+        <w:t>Chapter 4: Analysis of Results and Discussion</w:t>
       </w:r>
       <w:bookmarkEnd w:id="0"/>
     </w:p>
@@ -604,7 +745,7 @@
       <w:pPr>
         <w:pStyle w:val="Heading2"/>
       </w:pPr>
-      <w:bookmarkStart w:id="1" w:name="_Toc207460177"/>
+      <w:bookmarkStart w:id="1" w:name="_Toc207473052"/>
       <w:r>
         <w:t>4.1 Introduction of the Analysis and Discussion</w:t>
       </w:r>
@@ -627,7 +768,7 @@
       <w:pPr>
         <w:pStyle w:val="Heading2"/>
       </w:pPr>
-      <w:bookmarkStart w:id="2" w:name="_Toc207460178"/>
+      <w:bookmarkStart w:id="2" w:name="_Toc207473053"/>
       <w:r>
         <w:t>4.2 Presentation of Findings</w:t>
       </w:r>
@@ -637,7 +778,7 @@
       <w:pPr>
         <w:pStyle w:val="Heading3"/>
       </w:pPr>
-      <w:bookmarkStart w:id="3" w:name="_Toc207460179"/>
+      <w:bookmarkStart w:id="3" w:name="_Toc207473054"/>
       <w:r>
         <w:t>4.2.1 Test Case 1: Broad Prompt</w:t>
       </w:r>
@@ -645,7 +786,11 @@
     </w:p>
     <w:p>
       <w:r>
-        <w:t>The Broad prompt was designed as the baseline test, requiring the model to review configurations without explicit reference to the CIS Benchmarks. Its purpose was to measure GPT’s ability to apply general networking knowledge when identifying misconfigurations and Mistype errors. The results indicated limited effectiveness in detecting benchmark aligned issues, with stronger but still inconsistent performance in identifying simple typographical errors.</w:t>
+        <w:t xml:space="preserve">The Broad prompt was designed as the baseline test, requiring the model to review configurations without explicit reference to the CIS Benchmarks. Its purpose was to measure GPT’s ability to apply general networking knowledge when identifying misconfigurations and Mistype errors. The results </w:t>
+      </w:r>
+      <w:r>
+        <w:lastRenderedPageBreak/>
+        <w:t>indicated limited effectiveness in detecting benchmark aligned issues, with stronger but still inconsistent performance in identifying simple typographical errors.</w:t>
       </w:r>
     </w:p>
     <w:p>
@@ -693,11 +838,44 @@
     </w:p>
     <w:p>
       <w:r>
-        <w:t>In terms of qualitative patterns, the model frequently produced short and list-like responses rather than detailed checklists. While it often flagged certain recurring issues, such as incorrectly labelling no shutdown commands as misconfigurations, it consistently failed to detect critical requirements in protocols such as EIGRP, including missing “ip authentication key-chain eigrp” and related commands. For OSPF, the model intermittently detected the absence of “ip ospf message-digest-key”, though not with consistency. Another limitation was the tendency to omit a conclusive statement at the end of some outputs, despite being instructed to explicitly state whether the configuration was secure.</w:t>
+        <w:t>In terms of qualitative patterns, the model frequently produced short and list-like responses rather than detailed checklists. While it often flagged certain recurring issues, such as incorrectly labelling no shutdown commands as misconfigurations, it consistently failed to detect critical requirements in protocols such as EIGRP, including missing “</w:t>
+      </w:r>
+      <w:proofErr w:type="spellStart"/>
+      <w:r>
+        <w:t>ip</w:t>
+      </w:r>
+      <w:proofErr w:type="spellEnd"/>
+      <w:r>
+        <w:t xml:space="preserve"> authentication key-chain </w:t>
+      </w:r>
+      <w:proofErr w:type="spellStart"/>
+      <w:r>
+        <w:t>eigrp</w:t>
+      </w:r>
+      <w:proofErr w:type="spellEnd"/>
+      <w:r>
+        <w:t>” and related commands. For OSPF, the model intermittently detected the absence of “</w:t>
+      </w:r>
+      <w:proofErr w:type="spellStart"/>
+      <w:r>
+        <w:t>ip</w:t>
+      </w:r>
+      <w:proofErr w:type="spellEnd"/>
+      <w:r>
+        <w:t xml:space="preserve"> </w:t>
+      </w:r>
+      <w:proofErr w:type="spellStart"/>
+      <w:r>
+        <w:t>ospf</w:t>
+      </w:r>
+      <w:proofErr w:type="spellEnd"/>
+      <w:r>
+        <w:t xml:space="preserve"> message-digest-key”, though not with consistency. Another limitation was the tendency to omit a conclusive statement at the end of some outputs, despite being instructed to explicitly state whether the configuration was secure.</w:t>
       </w:r>
     </w:p>
     <w:p>
       <w:r>
+        <w:lastRenderedPageBreak/>
         <w:t>Overall, the Broad prompt demonstrated the weakness of unguided prompting. While capable of identifying obvious typos and occasional misconfigurations, its detection of benchmark-aligned errors was inconsistent and unreliable across protocols. These findings establish a baseline for comparison with the Mid and Specific prompts, where addition guidance was introduced.</w:t>
       </w:r>
     </w:p>
@@ -705,7 +883,7 @@
       <w:pPr>
         <w:pStyle w:val="Heading3"/>
       </w:pPr>
-      <w:bookmarkStart w:id="4" w:name="_Toc207460180"/>
+      <w:bookmarkStart w:id="4" w:name="_Toc207473055"/>
       <w:r>
         <w:t>4.2.2 Test case 2: Mid prompt</w:t>
       </w:r>
@@ -762,7 +940,11 @@
         <w:t>to 100</w:t>
       </w:r>
       <w:r>
-        <w:t xml:space="preserve">% in EIGRP, demonstrating strong consistency </w:t>
+        <w:t xml:space="preserve">% in EIGRP, demonstrating </w:t>
+      </w:r>
+      <w:r>
+        <w:lastRenderedPageBreak/>
+        <w:t xml:space="preserve">strong consistency </w:t>
       </w:r>
       <w:r>
         <w:t>in identifying basic syntactic issues. A per-protocol breakdown of PP Scores is presented in Chart 4.2.</w:t>
@@ -770,14 +952,38 @@
     </w:p>
     <w:p>
       <w:r>
-        <w:t>Qualitative inspection of the outputs revealed that responses were generally more detailed than in the Broad test, though still presented in a list-like style. Importantly, the answers appeared more compliance-oriented, with the model often attempting to frame its findings against implicit CIS rules. Nonetheless, recurring detection gaps were observed across all domains. For example, in AAA the absence of “aaa accounting system” was sometimes detected but not consistently, in EIGRP, missing “key” statements were rarely identified, in OSPF, the omission of “router ospf” was occasionally overlooked, and in RIP, the lack of “ip rip authentication mode md5” was frequently missed. Additionally, the model still did not always provide a final binary statement of whether the configuration was secure, despite being explicitly instructed to do so.</w:t>
+        <w:t>Qualitative inspection of the outputs revealed that responses were generally more detailed than in the Broad test, though still presented in a list-like style. Importantly, the answers appeared more compliance-oriented, with the model often attempting to frame its findings against implicit CIS rules. Nonetheless, recurring detection gaps were observed across all domains. For example, in AAA the absence of “</w:t>
+      </w:r>
+      <w:proofErr w:type="spellStart"/>
+      <w:r>
+        <w:t>aaa</w:t>
+      </w:r>
+      <w:proofErr w:type="spellEnd"/>
+      <w:r>
+        <w:t xml:space="preserve"> accounting system” was sometimes detected but not consistently, in EIGRP, missing “key” statements were rarely identified, in OSPF, the omission of “router </w:t>
+      </w:r>
+      <w:proofErr w:type="spellStart"/>
+      <w:r>
+        <w:t>ospf</w:t>
+      </w:r>
+      <w:proofErr w:type="spellEnd"/>
+      <w:r>
+        <w:t>” was occasionally overlooked, and in RIP, the lack of “</w:t>
+      </w:r>
+      <w:proofErr w:type="spellStart"/>
+      <w:r>
+        <w:t>ip</w:t>
+      </w:r>
+      <w:proofErr w:type="spellEnd"/>
+      <w:r>
+        <w:t xml:space="preserve"> rip authentication mode md5” was frequently missed. Additionally, the model still did not always provide a final binary statement of whether the configuration was secure, despite being explicitly instructed to do so.</w:t>
       </w:r>
     </w:p>
     <w:p>
       <w:pPr>
         <w:pStyle w:val="Heading3"/>
       </w:pPr>
-      <w:bookmarkStart w:id="5" w:name="_Toc207460181"/>
+      <w:bookmarkStart w:id="5" w:name="_Toc207473056"/>
       <w:r>
         <w:t>4.2.3 Test Case 3: Specific Prompt</w:t>
       </w:r>
@@ -822,12 +1028,77 @@
     </w:p>
     <w:p>
       <w:r>
+        <w:lastRenderedPageBreak/>
         <w:t>The results demonstrated considerably higher accuracy than the previous test cases. Out of 120 benchmark-related errors, 73 were detected, giving a total PP Score of 61%. Protocol-level performance varied, with OSPF achieving the highest accuracy of 77%, followed by EIGRP at 73%, AAA at 50% and RIP at 43%. Mistype detection was strong overall, with a combined PP Score of 85%, though individual protocol scores ranged from 60% in RIP to 100% in both EIGRP and OSPF. A per-protocol breakdown of PP Scores is illustrated in Chart 4.3</w:t>
       </w:r>
     </w:p>
     <w:p>
       <w:r>
-        <w:t>Closer analysis revealed that certain critical errors were consistently detected across all runs. For example, “aaa authentication enable” was always flagged in AAA, “ip authentication key-chain eigrp” in EIGRP, “router ospf” in OSPF and “key-string” in RIP. However, other key requirements were occasionally missed. In AAA, the absence of “aaa authorization exec” was not always identified, in OSPF, some instances of missing “ip ospf message-digest-keyt md5” were overlooked, and in RIP, the “router rip” statement was occasionally missed. These inconsistencies highlight limitations in strict rule adherence, even when benchmark excerpts were available.</w:t>
+        <w:t>Closer analysis revealed that certain critical errors were consistently detected across all runs. For example, “</w:t>
+      </w:r>
+      <w:proofErr w:type="spellStart"/>
+      <w:r>
+        <w:t>aaa</w:t>
+      </w:r>
+      <w:proofErr w:type="spellEnd"/>
+      <w:r>
+        <w:t xml:space="preserve"> authentication enable” was always flagged in AAA, “</w:t>
+      </w:r>
+      <w:proofErr w:type="spellStart"/>
+      <w:r>
+        <w:t>ip</w:t>
+      </w:r>
+      <w:proofErr w:type="spellEnd"/>
+      <w:r>
+        <w:t xml:space="preserve"> authentication key-chain </w:t>
+      </w:r>
+      <w:proofErr w:type="spellStart"/>
+      <w:r>
+        <w:t>eigrp</w:t>
+      </w:r>
+      <w:proofErr w:type="spellEnd"/>
+      <w:r>
+        <w:t xml:space="preserve">” in EIGRP, “router </w:t>
+      </w:r>
+      <w:proofErr w:type="spellStart"/>
+      <w:r>
+        <w:t>ospf</w:t>
+      </w:r>
+      <w:proofErr w:type="spellEnd"/>
+      <w:r>
+        <w:t>” in OSPF and “key-string” in RIP. However, other key requirements were occasionally missed. In AAA, the absence of “</w:t>
+      </w:r>
+      <w:proofErr w:type="spellStart"/>
+      <w:r>
+        <w:t>aaa</w:t>
+      </w:r>
+      <w:proofErr w:type="spellEnd"/>
+      <w:r>
+        <w:t xml:space="preserve"> authorization exec” was not always identified, in OSPF, some instances of missing “</w:t>
+      </w:r>
+      <w:proofErr w:type="spellStart"/>
+      <w:r>
+        <w:t>ip</w:t>
+      </w:r>
+      <w:proofErr w:type="spellEnd"/>
+      <w:r>
+        <w:t xml:space="preserve"> </w:t>
+      </w:r>
+      <w:proofErr w:type="spellStart"/>
+      <w:r>
+        <w:t>ospf</w:t>
+      </w:r>
+      <w:proofErr w:type="spellEnd"/>
+      <w:r>
+        <w:t xml:space="preserve"> message-digest-</w:t>
+      </w:r>
+      <w:proofErr w:type="spellStart"/>
+      <w:r>
+        <w:t>keyt</w:t>
+      </w:r>
+      <w:proofErr w:type="spellEnd"/>
+      <w:r>
+        <w:t xml:space="preserve"> md5” were overlooked, and in RIP, the “router rip” statement was occasionally missed. These inconsistencies highlight limitations in strict rule adherence, even when benchmark excerpts were available.</w:t>
       </w:r>
     </w:p>
     <w:p>
@@ -845,7 +1116,7 @@
       <w:pPr>
         <w:pStyle w:val="Heading2"/>
       </w:pPr>
-      <w:bookmarkStart w:id="6" w:name="_Toc207460182"/>
+      <w:bookmarkStart w:id="6" w:name="_Toc207473057"/>
       <w:r>
         <w:t xml:space="preserve">4.3 Cross-Reference Analysis </w:t>
       </w:r>
@@ -859,13 +1130,29 @@
     </w:p>
     <w:p>
       <w:r>
-        <w:t xml:space="preserve">The findings of this study align closely with those reported by Sare and </w:t>
+        <w:t xml:space="preserve">The findings of this study align closely with those reported by </w:t>
+      </w:r>
+      <w:proofErr w:type="spellStart"/>
+      <w:r>
+        <w:t>Sare</w:t>
+      </w:r>
+      <w:proofErr w:type="spellEnd"/>
+      <w:r>
+        <w:t xml:space="preserve"> and </w:t>
       </w:r>
       <w:r>
         <w:t>Debono [</w:t>
       </w:r>
       <w:r>
-        <w:t xml:space="preserve">21], particularly in the effect that benchmark guidance has on LLM performance. In this research, the Broad prompt produced limited accuracy, with an overall PP Score of 28% for misconfiguration detection, whereas accuracy increased substantially when benchmark excerpts were introduced in the Specific case, reaching 61%. A similar trend was documented by Sare and Debono, who reported that “GPT-4’s response accuracy rate is </w:t>
+        <w:t xml:space="preserve">21], particularly in the effect that benchmark guidance has on LLM performance. In this research, the Broad prompt produced limited accuracy, with an overall PP Score of 28% for misconfiguration detection, whereas accuracy increased substantially when benchmark excerpts were introduced in the Specific case, reaching 61%. A similar trend was documented by </w:t>
+      </w:r>
+      <w:proofErr w:type="spellStart"/>
+      <w:r>
+        <w:t>Sare</w:t>
+      </w:r>
+      <w:proofErr w:type="spellEnd"/>
+      <w:r>
+        <w:t xml:space="preserve"> and Debono, who reported that “GPT-4’s response accuracy rate is </w:t>
       </w:r>
       <w:r>
         <w:t>75%. Compared to GPT-4’s performance in Table 4.7 from Test case 2 without CIS benchmark document provided, which has an accuracy rate of 40.8%, this shows an improvement of 34.2</w:t>
@@ -874,7 +1161,15 @@
         <w:t>%” [</w:t>
       </w:r>
       <w:r>
-        <w:t xml:space="preserve">21]. Her work also demonstrated that baseline zero-shot prompting without CIS reference produced accuracy rated of only 40.8% for GPT-4 and 26.3% for GPT-3.5, highlighting the same challenge observed in this study, where unguided prompts struggled to consistently detect benchmark-aligned errors. Furthermore, Sare and Debono observed that when prompts explicitly referenced CIS benchmarks, “There is a 10% improvement in the ‘Cross-reference with CIS Benchmarks’ </w:t>
+        <w:t xml:space="preserve">21]. Her work also demonstrated that baseline zero-shot prompting without CIS reference produced accuracy rated of only 40.8% for GPT-4 and 26.3% for GPT-3.5, highlighting the same challenge observed in this study, where unguided prompts struggled to consistently detect benchmark-aligned errors. Furthermore, </w:t>
+      </w:r>
+      <w:proofErr w:type="spellStart"/>
+      <w:r>
+        <w:t>Sare</w:t>
+      </w:r>
+      <w:proofErr w:type="spellEnd"/>
+      <w:r>
+        <w:t xml:space="preserve"> and Debono observed that when prompts explicitly referenced CIS benchmarks, “There is a 10% improvement in the ‘Cross-reference with CIS Benchmarks’ </w:t>
       </w:r>
       <w:r>
         <w:t>category” [</w:t>
@@ -885,12 +1180,28 @@
     </w:p>
     <w:p>
       <w:r>
-        <w:t xml:space="preserve">In addition to Sare’s study, the results reported by Cao et al. [16] offer a closely related pattern regarding the effect of prompt design on LLM performance. They show that a basic, minimally guided prompt led ChatGPT to miss a meaningful portion of true faults and sometimes emphasize non-critical issues, whereas providing clearer task intention and context substantially improved performance and shifted the model toward more functionally relevant detections. These observations are constant with this dissertation’s results, unguided, broad prompts tended to produce shorter, list-like outputs and occasional false positives, while benchmark-guided, protocol-scoped prompting yielded more structured compliance reasoning and higher accuracy in identifying materially important configuration issues. Cao et al. further note that supplying explicit intent and objectives in the prompt improves fault localization, and that interactive follow-ups can raise repair success yet remain vulnerable to misinterpretation [16], like this study’s finding that even with authoritative CIS excerpts attached, certain critical omissions could be overlooked. </w:t>
+        <w:t xml:space="preserve">In addition to </w:t>
+      </w:r>
+      <w:proofErr w:type="spellStart"/>
+      <w:r>
+        <w:t>Sare’s</w:t>
+      </w:r>
+      <w:proofErr w:type="spellEnd"/>
+      <w:r>
+        <w:t xml:space="preserve"> study, the results reported by Cao et al. [16] offer a closely related pattern regarding the effect of prompt design on LLM performance. They show that a basic, minimally guided prompt led ChatGPT to miss a meaningful portion of true faults and sometimes emphasize non-critical issues, whereas providing clearer task intention and context substantially improved performance and shifted the model toward more functionally relevant detections. These observations are constant with this dissertation’s results, unguided, broad prompts tended to produce shorter, list-like outputs and occasional false positives, while benchmark-guided, protocol-scoped prompting yielded more structured compliance reasoning and higher accuracy in identifying materially important configuration issues. Cao et al. further note that supplying explicit intent and objectives in the prompt improves fault localization, and that interactive follow-ups can raise repair success yet remain vulnerable to misinterpretation [16], like this study’s finding that even with authoritative CIS excerpts attached, certain critical omissions could be overlooked. </w:t>
       </w:r>
     </w:p>
     <w:p>
       <w:r>
-        <w:t>The variability and inconsistencies observed in this study are mirrored in the findings by Sobania et al. [4]. In the evaluation stages, GPT models often failed to consistently detect critical errors, with some misconfigurations like missing OSPF authentication keys overlooked in multiple test cases despite their clear inclusion in the CIS Benchmarks. Similarly, the bug-fixing study noted that “benchmark problems are often only solved in one or two runs … So ChatGPT seems to have a relatively high variance when fixing bugs” [4], indicating comparable instability in accuracy across domains. Both investigations also relied on strict evaluation criteria. While in this work outputs were judged manuals for correctness against benchmark requirements, the bug-fixing study emphasized that “we are very strict in our evaluation and consider only patches as correct if the bug … is actually identified and corrected” [4]. Furthermore, the improvement in accuracy observed in this dissertation when CIS benchmarks were explicitly provided parallels the performance gains seen when additional guidance was given in bug-fixing tasks, where “adding a hint of ChatGPT vastly improves its performance, with 31 out of 40 problems solved” [4]. These parallels reinforce that across distinct application areas (network configuration auditing and automatic program repair) the effectiveness of LLMs is closely tied to the specificity and clarity of guidance in the prompt.</w:t>
+        <w:t xml:space="preserve">The variability and inconsistencies observed in this study are mirrored in the findings by </w:t>
+      </w:r>
+      <w:proofErr w:type="spellStart"/>
+      <w:r>
+        <w:t>Sobania</w:t>
+      </w:r>
+      <w:proofErr w:type="spellEnd"/>
+      <w:r>
+        <w:t xml:space="preserve"> et al. [4]. In the evaluation stages, GPT models often failed to consistently detect critical errors, with some misconfigurations like missing OSPF authentication keys overlooked in multiple test cases despite their clear inclusion in the CIS Benchmarks. Similarly, the bug-fixing study noted that “benchmark problems are often only solved in one or two runs … So ChatGPT seems to have a relatively high variance when fixing bugs” [4], indicating comparable instability in accuracy across domains. Both investigations also relied on strict evaluation criteria. While in this work outputs were judged manuals for correctness against benchmark requirements, the bug-fixing study emphasized that “we are very strict in our evaluation and consider only patches as correct if the bug … is actually identified and corrected” [4]. Furthermore, the improvement in accuracy observed in this dissertation when CIS benchmarks were explicitly provided parallels the performance gains seen when additional guidance was given in bug-fixing tasks, where “adding a hint of ChatGPT vastly improves its performance, with 31 out of 40 problems solved” [4]. These parallels reinforce that across distinct application areas (network configuration auditing and automatic program repair) the effectiveness of LLMs is closely tied to the specificity and clarity of guidance in the prompt.</w:t>
       </w:r>
     </w:p>
     <w:p/>
@@ -898,9 +1209,11 @@
       <w:pPr>
         <w:pStyle w:val="Heading2"/>
       </w:pPr>
+      <w:bookmarkStart w:id="7" w:name="_Toc207473058"/>
       <w:r>
         <w:t>4.4 Overall Test Cases Assessment</w:t>
       </w:r>
+      <w:bookmarkEnd w:id="7"/>
     </w:p>
     <w:p>
       <w:r>
@@ -914,10 +1227,66 @@
     </w:p>
     <w:p>
       <w:r>
-        <w:t>Recurring strengths and weaknesses were also observed in relation to individual commands. Commands such as “service password-encryption”, “aaa authorization exec”, “area authentication message-digest” and “ip rip authentication key-chain” were relia</w:t>
-      </w:r>
-      <w:r>
-        <w:t>bly identified across tests. In contrast, critical commands like “router rip”, “ip authentication key-chain eigrp”, “ip ospf message-digest-key md5” and “aaa accounting system” were inconsistently flagged, representing the most persistent blind spots in the evaluations. False positives further undermined performance, with the models frequently misclassifying the valid “no shutdown” command as an error. The quality of responses also varied with prompt specificity, becoming more checklist-like, structured and precise under the Specific prompt, whereas the Broad and Mid prompts often produced short, vague or incomplete outputs.</w:t>
+        <w:t>Recurring strengths and weaknesses were also observed in relation to individual commands. Commands such as “service password-encryption”, “</w:t>
+      </w:r>
+      <w:proofErr w:type="spellStart"/>
+      <w:r>
+        <w:t>aaa</w:t>
+      </w:r>
+      <w:proofErr w:type="spellEnd"/>
+      <w:r>
+        <w:t xml:space="preserve"> authorization exec”, “area authentication message-digest” and “</w:t>
+      </w:r>
+      <w:proofErr w:type="spellStart"/>
+      <w:r>
+        <w:t>ip</w:t>
+      </w:r>
+      <w:proofErr w:type="spellEnd"/>
+      <w:r>
+        <w:t xml:space="preserve"> rip authentication key-chain” were relia</w:t>
+      </w:r>
+      <w:r>
+        <w:t>bly identified across tests. In contrast, critical commands like “router rip”, “</w:t>
+      </w:r>
+      <w:proofErr w:type="spellStart"/>
+      <w:r>
+        <w:t>ip</w:t>
+      </w:r>
+      <w:proofErr w:type="spellEnd"/>
+      <w:r>
+        <w:t xml:space="preserve"> authentication key-chain </w:t>
+      </w:r>
+      <w:proofErr w:type="spellStart"/>
+      <w:r>
+        <w:t>eigrp</w:t>
+      </w:r>
+      <w:proofErr w:type="spellEnd"/>
+      <w:r>
+        <w:t>”, “</w:t>
+      </w:r>
+      <w:proofErr w:type="spellStart"/>
+      <w:r>
+        <w:t>ip</w:t>
+      </w:r>
+      <w:proofErr w:type="spellEnd"/>
+      <w:r>
+        <w:t xml:space="preserve"> </w:t>
+      </w:r>
+      <w:proofErr w:type="spellStart"/>
+      <w:r>
+        <w:t>ospf</w:t>
+      </w:r>
+      <w:proofErr w:type="spellEnd"/>
+      <w:r>
+        <w:t xml:space="preserve"> message-digest-key md5” and “</w:t>
+      </w:r>
+      <w:proofErr w:type="spellStart"/>
+      <w:r>
+        <w:t>aaa</w:t>
+      </w:r>
+      <w:proofErr w:type="spellEnd"/>
+      <w:r>
+        <w:t xml:space="preserve"> accounting system” were inconsistently flagged, representing the most persistent blind spots in the evaluations. False positives further undermined performance, with the models frequently misclassifying the valid “no shutdown” command as an error. The quality of responses also varied with prompt specificity, becoming more checklist-like, structured and precise under the Specific prompt, whereas the Broad and Mid prompts often produced short, vague or incomplete outputs.</w:t>
       </w:r>
     </w:p>
     <w:p>
@@ -947,13 +1316,39 @@
       <w:pPr>
         <w:pStyle w:val="Heading2"/>
       </w:pPr>
+      <w:bookmarkStart w:id="8" w:name="_Toc207473059"/>
       <w:r>
         <w:t>References</w:t>
       </w:r>
+      <w:bookmarkEnd w:id="8"/>
     </w:p>
     <w:p>
       <w:r>
-        <w:t xml:space="preserve">[4] D. Sobania, M. Briesch, C. Hanna, and J. Petke, “An Analysis of the Automatic Bug Fixing Performance of ChatGPT,” in </w:t>
+        <w:t xml:space="preserve">[4] D. </w:t>
+      </w:r>
+      <w:proofErr w:type="spellStart"/>
+      <w:r>
+        <w:t>Sobania</w:t>
+      </w:r>
+      <w:proofErr w:type="spellEnd"/>
+      <w:r>
+        <w:t xml:space="preserve">, M. </w:t>
+      </w:r>
+      <w:proofErr w:type="spellStart"/>
+      <w:r>
+        <w:t>Briesch</w:t>
+      </w:r>
+      <w:proofErr w:type="spellEnd"/>
+      <w:r>
+        <w:t xml:space="preserve">, C. Hanna, and J. </w:t>
+      </w:r>
+      <w:proofErr w:type="spellStart"/>
+      <w:r>
+        <w:t>Petke</w:t>
+      </w:r>
+      <w:proofErr w:type="spellEnd"/>
+      <w:r>
+        <w:t xml:space="preserve">, “An Analysis of the Automatic Bug Fixing Performance of ChatGPT,” in </w:t>
       </w:r>
       <w:r>
         <w:rPr>
@@ -981,6 +1376,7 @@
       <w:r>
         <w:t xml:space="preserve">[16] J. Cao, M. Li, M. Wen, and S. Cheung, ‘A study on Prompt Design, Advantages and Limitations of ChatGPT for Deep Learning Program Repair’, Apr. 17, 2023, </w:t>
       </w:r>
+      <w:proofErr w:type="spellStart"/>
       <w:r>
         <w:rPr>
           <w:i/>
@@ -988,6 +1384,7 @@
         </w:rPr>
         <w:t>arXiv</w:t>
       </w:r>
+      <w:proofErr w:type="spellEnd"/>
       <w:r>
         <w:t xml:space="preserve">: arXiv:2304.08191. doi: </w:t>
       </w:r>
@@ -1017,7 +1414,15 @@
         <w:t xml:space="preserve"> </w:t>
       </w:r>
       <w:r>
-        <w:t xml:space="preserve">A. Sare and D. Debono, “The Dual-Edged Sword: The Impact of Large Language Models in Network Infrastructure Security,” Institute of Information and Communication Technology, Malta College of Arts, Science and Technology, 2025. Accessed: Aug. 30, 2025. [Online]. Available: </w:t>
+        <w:t xml:space="preserve">A. </w:t>
+      </w:r>
+      <w:proofErr w:type="spellStart"/>
+      <w:r>
+        <w:t>Sare</w:t>
+      </w:r>
+      <w:proofErr w:type="spellEnd"/>
+      <w:r>
+        <w:t xml:space="preserve"> and D. Debono, “The Dual-Edged Sword: The Impact of Large Language Models in Network Infrastructure Security,” Institute of Information and Communication Technology, Malta College of Arts, Science and Technology, 2025. Accessed: Aug. 30, 2025. [Online]. Available: </w:t>
       </w:r>
       <w:hyperlink r:id="rId12" w:history="1">
         <w:r>
@@ -1749,6 +2154,7 @@
   <w:style w:type="character" w:default="1" w:styleId="DefaultParagraphFont">
     <w:name w:val="Default Paragraph Font"/>
     <w:uiPriority w:val="1"/>
+    <w:semiHidden/>
     <w:unhideWhenUsed/>
   </w:style>
   <w:style w:type="table" w:default="1" w:styleId="TableNormal">

</xml_diff>